<commit_message>
first tests (under 30 secs)
</commit_message>
<xml_diff>
--- a/Software Testing Docs/2.2 Evaluation of test plan.docx
+++ b/Software Testing Docs/2.2 Evaluation of test plan.docx
@@ -7,7 +7,10 @@
         <w:pStyle w:val="Subtitle"/>
       </w:pPr>
       <w:r>
-        <w:t>2.2 Evaluation of the Quality of the Test Plan</w:t>
+        <w:t>2</w:t>
+      </w:r>
+      <w:r>
+        <w:t>.2 Evaluation of the Quality of the Test Plan</w:t>
       </w:r>
     </w:p>
     <w:p>
@@ -56,21 +59,14 @@
       <w:r>
         <w:t xml:space="preserve">Overall, the test plan is suitable for validation functionality and </w:t>
       </w:r>
-      <w:proofErr w:type="gramStart"/>
-      <w:r>
-        <w:t>robustness, but</w:t>
-      </w:r>
-      <w:proofErr w:type="gramEnd"/>
-      <w:r>
-        <w:t xml:space="preserve"> is less suitable for testing the system under extreme and </w:t>
-      </w:r>
-      <w:proofErr w:type="gramStart"/>
-      <w:r>
-        <w:t>real world</w:t>
-      </w:r>
-      <w:proofErr w:type="gramEnd"/>
-      <w:r>
-        <w:t xml:space="preserve"> workloads.</w:t>
+      <w:r>
+        <w:t>robustness but is less suitable for testing the system under extreme and real</w:t>
+      </w:r>
+      <w:r>
+        <w:t>-</w:t>
+      </w:r>
+      <w:r>
+        <w:t>world workloads.</w:t>
       </w:r>
     </w:p>
     <w:sectPr>

</xml_diff>